<commit_message>
More adaptive app. Response when appear warning
</commit_message>
<xml_diff>
--- a/doc/article.docx
+++ b/doc/article.docx
@@ -15,12 +15,17 @@
           <w:rFonts w:eastAsia="Times New Roman"/>
           <w:lang w:eastAsia="ru-RU"/>
         </w:rPr>
-        <w:t>1) Введение</w:t>
-      </w:r>
-    </w:p>
-    <w:p>
-      <w:r>
-        <w:t xml:space="preserve">В настоящее время предметом исследований большинства современных разработчиков информационных систем являются методы и подходы, чтобы построить не просто распределенные информационные системы, но и интеллектуальные, предусматривающие возможность их адаптации к конкретной предметной области. Подобная потребность появилась при рассмотрении распределенной системы отслеживания задач по технике </w:t>
+        <w:t>Введение</w:t>
+      </w:r>
+    </w:p>
+    <w:p>
+      <w:r>
+        <w:t>В настоящее время предметом исследований большинства современных разработчиков информационных систем являются методы и подходы, чтобы построить не просто распределенные информационные системы, но и интеллектуальные, предус</w:t>
+      </w:r>
+      <w:bookmarkStart w:id="0" w:name="_GoBack"/>
+      <w:bookmarkEnd w:id="0"/>
+      <w:r>
+        <w:t xml:space="preserve">матривающие возможность их адаптации к конкретной предметной области. Подобная потребность появилась при рассмотрении распределенной системы отслеживания задач по технике </w:t>
       </w:r>
       <w:proofErr w:type="spellStart"/>
       <w:r>
@@ -291,17 +296,17 @@
       <w:r>
         <w:t xml:space="preserve">Однако в качестве модуля оптимизации решений авторы другой </w:t>
       </w:r>
-      <w:commentRangeStart w:id="0"/>
+      <w:commentRangeStart w:id="1"/>
       <w:r>
         <w:t xml:space="preserve">статьи </w:t>
       </w:r>
-      <w:commentRangeEnd w:id="0"/>
+      <w:commentRangeEnd w:id="1"/>
       <w:r>
         <w:rPr>
           <w:rStyle w:val="a8"/>
           <w:rFonts w:cs="Mangal"/>
         </w:rPr>
-        <w:commentReference w:id="0"/>
+        <w:commentReference w:id="1"/>
       </w:r>
       <w:r>
         <w:t xml:space="preserve">«Применение генетических алгоритмов в управлении программными проектами» </w:t>
@@ -311,12 +316,7 @@
       </w:r>
       <w:proofErr w:type="spellStart"/>
       <w:r>
-        <w:t>И.А.Гар</w:t>
-      </w:r>
-      <w:bookmarkStart w:id="1" w:name="_GoBack"/>
-      <w:bookmarkEnd w:id="1"/>
-      <w:r>
-        <w:t>матина</w:t>
+        <w:t>И.А.Гарматина</w:t>
       </w:r>
       <w:proofErr w:type="spellEnd"/>
       <w:r>
@@ -667,6 +667,7 @@
         <w:rPr>
           <w:noProof/>
           <w:highlight w:val="white"/>
+          <w:lang w:eastAsia="ru-RU" w:bidi="ar-SA"/>
         </w:rPr>
         <w:drawing>
           <wp:inline distT="114300" distB="114300" distL="114300" distR="114300" wp14:anchorId="544445D4" wp14:editId="5A37B566">
@@ -800,41 +801,26 @@
       </w:r>
     </w:p>
     <w:p>
-      <w:pPr>
-        <w:rPr>
-          <w:lang w:val="en-US"/>
-        </w:rPr>
-      </w:pPr>
       <w:r>
         <w:rPr>
           <w:highlight w:val="yellow"/>
-          <w:lang w:val="en-US"/>
         </w:rPr>
         <w:t>&lt;</w:t>
       </w:r>
-      <w:proofErr w:type="gramStart"/>
       <w:r>
         <w:rPr>
           <w:highlight w:val="yellow"/>
         </w:rPr>
         <w:t>вывод</w:t>
       </w:r>
-      <w:proofErr w:type="gramEnd"/>
       <w:r>
         <w:rPr>
           <w:highlight w:val="yellow"/>
-          <w:lang w:val="en-US"/>
         </w:rPr>
         <w:t>&gt;</w:t>
       </w:r>
     </w:p>
-    <w:p>
-      <w:pPr>
-        <w:rPr>
-          <w:lang w:val="en-US"/>
-        </w:rPr>
-      </w:pPr>
-    </w:p>
+    <w:p/>
     <w:p>
       <w:pPr>
         <w:pStyle w:val="1"/>
@@ -1759,93 +1745,27 @@
     </w:p>
     <w:p>
       <w:r>
-        <w:t>Архитектура системы как модуль поведения описывается в нотации IDEF0.  Такое функциональное описание бизнес-п</w:t>
-      </w:r>
-      <w:r>
-        <w:t>роцессов представлено на рис.3.4</w:t>
+        <w:t>Диаграмма</w:t>
+      </w:r>
+      <w:r>
+        <w:t xml:space="preserve"> последовательности (рис.3.5) отражает временные особенности передачи сообщений между частями программы, а также показывает время жизни классов.</w:t>
+      </w:r>
+    </w:p>
+    <w:p>
+      <w:r>
+        <w:t xml:space="preserve">В данной диаграмме частями программы являются основные модули программной разработки: главный модуль, объединяющий в себе работу модуля связи с онтологией и модуля классификации, оптимизирующего распределение. </w:t>
+      </w:r>
+      <w:r>
+        <w:t>Ч</w:t>
+      </w:r>
+      <w:r>
+        <w:t>асть</w:t>
+      </w:r>
+      <w:r>
+        <w:t xml:space="preserve"> с оптимизацией распределения не рассматривается в рамках данной статьи</w:t>
       </w:r>
       <w:r>
         <w:t>.</w:t>
-      </w:r>
-      <w:r>
-        <w:t xml:space="preserve"> На данной диаграмме описан один из рассматриваемых способов распределения, методов классификации.</w:t>
-      </w:r>
-    </w:p>
-    <w:p>
-      <w:pPr>
-        <w:ind w:firstLine="0"/>
-      </w:pPr>
-      <w:r>
-        <w:rPr>
-          <w:noProof/>
-          <w:lang w:eastAsia="ru-RU" w:bidi="ar-SA"/>
-        </w:rPr>
-        <w:drawing>
-          <wp:inline distT="114300" distB="114300" distL="114300" distR="114300" wp14:anchorId="36335418" wp14:editId="6A2DF103">
-            <wp:extent cx="5734050" cy="3060700"/>
-            <wp:effectExtent l="0" t="0" r="0" b="0"/>
-            <wp:docPr id="9" name="image9.png"/>
-            <wp:cNvGraphicFramePr/>
-            <a:graphic xmlns:a="http://schemas.openxmlformats.org/drawingml/2006/main">
-              <a:graphicData uri="http://schemas.openxmlformats.org/drawingml/2006/picture">
-                <pic:pic xmlns:pic="http://schemas.openxmlformats.org/drawingml/2006/picture">
-                  <pic:nvPicPr>
-                    <pic:cNvPr id="0" name="image9.png"/>
-                    <pic:cNvPicPr preferRelativeResize="0"/>
-                  </pic:nvPicPr>
-                  <pic:blipFill>
-                    <a:blip r:embed="rId14"/>
-                    <a:srcRect/>
-                    <a:stretch>
-                      <a:fillRect/>
-                    </a:stretch>
-                  </pic:blipFill>
-                  <pic:spPr>
-                    <a:xfrm>
-                      <a:off x="0" y="0"/>
-                      <a:ext cx="5734050" cy="3060700"/>
-                    </a:xfrm>
-                    <a:prstGeom prst="rect">
-                      <a:avLst/>
-                    </a:prstGeom>
-                    <a:ln/>
-                  </pic:spPr>
-                </pic:pic>
-              </a:graphicData>
-            </a:graphic>
-          </wp:inline>
-        </w:drawing>
-      </w:r>
-    </w:p>
-    <w:p>
-      <w:pPr>
-        <w:jc w:val="center"/>
-      </w:pPr>
-      <w:r>
-        <w:t>Рис.</w:t>
-      </w:r>
-      <w:r>
-        <w:t>3.4.</w:t>
-      </w:r>
-      <w:r>
-        <w:t xml:space="preserve"> Диаграмма архитектуры системы</w:t>
-      </w:r>
-    </w:p>
-    <w:p>
-      <w:r>
-        <w:t>На вход получаем данные задачи и исполнителей. Они преобразуются с управляющими элементами: инструменты. Архитектура “черный ящик” снизу управляется пользователями.</w:t>
-      </w:r>
-      <w:r>
-        <w:t xml:space="preserve"> Подробнее рассмотрено на диаграмме последовательности (рис.3.5) отражает временные особенности передачи сообщений между частями программы, а также показывает время жизни классов.</w:t>
-      </w:r>
-    </w:p>
-    <w:p>
-      <w:r>
-        <w:t xml:space="preserve">В данной диаграмме частями программы являются основные модули программной разработки: главный модуль, объединяющий в себе работу модуля связи с онтологией и модуля классификации, оптимизирующего </w:t>
-      </w:r>
-      <w:r>
-        <w:lastRenderedPageBreak/>
-        <w:t>распределение. В рамках данного курсового проекта эта часть не будет реализована.</w:t>
       </w:r>
     </w:p>
     <w:p>
@@ -1871,7 +1791,7 @@
                     <pic:cNvPicPr preferRelativeResize="0"/>
                   </pic:nvPicPr>
                   <pic:blipFill rotWithShape="1">
-                    <a:blip r:embed="rId15"/>
+                    <a:blip r:embed="rId14"/>
                     <a:srcRect r="10377"/>
                     <a:stretch/>
                   </pic:blipFill>
@@ -1948,7 +1868,11 @@
         <w:t>]</w:t>
       </w:r>
       <w:r>
-        <w:t xml:space="preserve"> используется для работы с онтологией. Имеется официальное руководство обо всех ее возможностях с примером основных реализаций. Изначально создание и проектирование онтологии осуществлялось программным способом с помощью данной библиотеки. </w:t>
+        <w:t xml:space="preserve"> используется для работы с онтологией. Имеется официальное руководство обо всех ее возможностях с примером основных реализаций. Изначально создание и проектирование онтологии </w:t>
+      </w:r>
+      <w:r>
+        <w:lastRenderedPageBreak/>
+        <w:t xml:space="preserve">осуществлялось программным способом с помощью данной библиотеки. </w:t>
       </w:r>
       <w:r>
         <w:t>Данные загружаю</w:t>
@@ -1967,6 +1891,64 @@
       </w:r>
       <w:r>
         <w:t>огии и представляются в табличном виде (рис.4.1).</w:t>
+      </w:r>
+    </w:p>
+    <w:p>
+      <w:pPr>
+        <w:ind w:firstLine="0"/>
+      </w:pPr>
+      <w:r>
+        <w:pict w14:anchorId="784DF99D">
+          <v:shapetype id="_x0000_t75" coordsize="21600,21600" o:spt="75" o:preferrelative="t" path="m@4@5l@4@11@9@11@9@5xe" filled="f" stroked="f">
+            <v:stroke joinstyle="miter"/>
+            <v:formulas>
+              <v:f eqn="if lineDrawn pixelLineWidth 0"/>
+              <v:f eqn="sum @0 1 0"/>
+              <v:f eqn="sum 0 0 @1"/>
+              <v:f eqn="prod @2 1 2"/>
+              <v:f eqn="prod @3 21600 pixelWidth"/>
+              <v:f eqn="prod @3 21600 pixelHeight"/>
+              <v:f eqn="sum @0 0 1"/>
+              <v:f eqn="prod @6 1 2"/>
+              <v:f eqn="prod @7 21600 pixelWidth"/>
+              <v:f eqn="sum @8 21600 0"/>
+              <v:f eqn="prod @7 21600 pixelHeight"/>
+              <v:f eqn="sum @10 21600 0"/>
+            </v:formulas>
+            <v:path o:extrusionok="f" gradientshapeok="t" o:connecttype="rect"/>
+            <o:lock v:ext="edit" aspectratio="t"/>
+          </v:shapetype>
+          <v:shape id="_x0000_i1025" type="#_x0000_t75" style="width:467.25pt;height:140.25pt">
+            <v:imagedata r:id="rId15" o:title="add_task"/>
+          </v:shape>
+        </w:pict>
+      </w:r>
+    </w:p>
+    <w:p>
+      <w:pPr>
+        <w:ind w:firstLine="0"/>
+        <w:jc w:val="center"/>
+      </w:pPr>
+      <w:r>
+        <w:t>Рис.4.1. Окно системы распределения задач. Добавление задачи</w:t>
+      </w:r>
+    </w:p>
+    <w:p>
+      <w:pPr>
+        <w:ind w:firstLine="0"/>
+      </w:pPr>
+      <w:r>
+        <w:t xml:space="preserve">Разработанная система сопоставляет активные задачи исполнителям с применением ограничения онтологии </w:t>
+      </w:r>
+      <w:proofErr w:type="spellStart"/>
+      <w:proofErr w:type="gramStart"/>
+      <w:r>
+        <w:t>ПрО</w:t>
+      </w:r>
+      <w:proofErr w:type="spellEnd"/>
+      <w:proofErr w:type="gramEnd"/>
+      <w:r>
+        <w:t xml:space="preserve"> (рис.4.2). </w:t>
       </w:r>
     </w:p>
     <w:p>
@@ -1978,41 +1960,11 @@
           <w:noProof/>
           <w:lang w:eastAsia="ru-RU" w:bidi="ar-SA"/>
         </w:rPr>
-        <w:drawing>
-          <wp:inline distT="0" distB="0" distL="0" distR="0" wp14:anchorId="44EA889B" wp14:editId="73766663">
-            <wp:extent cx="5940425" cy="2093595"/>
-            <wp:effectExtent l="0" t="0" r="3175" b="1905"/>
-            <wp:docPr id="1" name="Рисунок 1"/>
-            <wp:cNvGraphicFramePr>
-              <a:graphicFrameLocks xmlns:a="http://schemas.openxmlformats.org/drawingml/2006/main" noChangeAspect="1"/>
-            </wp:cNvGraphicFramePr>
-            <a:graphic xmlns:a="http://schemas.openxmlformats.org/drawingml/2006/main">
-              <a:graphicData uri="http://schemas.openxmlformats.org/drawingml/2006/picture">
-                <pic:pic xmlns:pic="http://schemas.openxmlformats.org/drawingml/2006/picture">
-                  <pic:nvPicPr>
-                    <pic:cNvPr id="1" name=""/>
-                    <pic:cNvPicPr/>
-                  </pic:nvPicPr>
-                  <pic:blipFill>
-                    <a:blip r:embed="rId16"/>
-                    <a:stretch>
-                      <a:fillRect/>
-                    </a:stretch>
-                  </pic:blipFill>
-                  <pic:spPr>
-                    <a:xfrm>
-                      <a:off x="0" y="0"/>
-                      <a:ext cx="5940425" cy="2093595"/>
-                    </a:xfrm>
-                    <a:prstGeom prst="rect">
-                      <a:avLst/>
-                    </a:prstGeom>
-                  </pic:spPr>
-                </pic:pic>
-              </a:graphicData>
-            </a:graphic>
-          </wp:inline>
-        </w:drawing>
+        <w:pict w14:anchorId="325C6012">
+          <v:shape id="_x0000_i1026" type="#_x0000_t75" style="width:467.25pt;height:140.25pt">
+            <v:imagedata r:id="rId16" o:title="result"/>
+          </v:shape>
+        </w:pict>
       </w:r>
     </w:p>
     <w:p>
@@ -2021,22 +1973,126 @@
         <w:jc w:val="center"/>
       </w:pPr>
       <w:r>
-        <w:t>Рис.4.1. Окно системы распределения задач. Добавление задачи</w:t>
+        <w:t>Рис.4.2.а Результат распределения новой задачи в окне системы.</w:t>
       </w:r>
     </w:p>
     <w:p>
       <w:pPr>
         <w:ind w:firstLine="0"/>
+        <w:jc w:val="center"/>
+      </w:pPr>
+      <w:r>
+        <w:rPr>
+          <w:noProof/>
+          <w:lang w:eastAsia="ru-RU" w:bidi="ar-SA"/>
+        </w:rPr>
+        <w:pict w14:anchorId="23CE281F">
+          <v:shape id="_x0000_i1027" type="#_x0000_t75" style="width:300pt;height:231.75pt">
+            <v:imagedata r:id="rId17" o:title="result_console"/>
+          </v:shape>
+        </w:pict>
+      </w:r>
+    </w:p>
+    <w:p>
+      <w:pPr>
+        <w:ind w:firstLine="0"/>
+        <w:jc w:val="center"/>
+      </w:pPr>
+      <w:r>
+        <w:t>Рис.4.2б. Окно консоли, отрабатывающее распределение новой задачи.</w:t>
+      </w:r>
+    </w:p>
+    <w:p>
+      <w:pPr>
+        <w:ind w:firstLine="0"/>
       </w:pPr>
       <w:r>
         <w:lastRenderedPageBreak/>
-        <w:t xml:space="preserve">Разработанная </w:t>
-      </w:r>
-      <w:r>
-        <w:t>система сопоставляет активные задачи исполнителям с применением</w:t>
-      </w:r>
-      <w:r>
-        <w:t xml:space="preserve"> ограничения онтологии </w:t>
+        <w:t xml:space="preserve">В связи с тем, что онтология в проекте работает как ограничение допустимых областей для распределения, то дополнительно можно видеть сообщение (рис.4.3). </w:t>
+      </w:r>
+    </w:p>
+    <w:p>
+      <w:pPr>
+        <w:ind w:firstLine="0"/>
+      </w:pPr>
+      <w:r>
+        <w:pict w14:anchorId="0D807214">
+          <v:shape id="_x0000_i1028" type="#_x0000_t75" style="width:467.25pt;height:164.25pt">
+            <v:imagedata r:id="rId18" o:title="result_msg"/>
+          </v:shape>
+        </w:pict>
+      </w:r>
+    </w:p>
+    <w:p>
+      <w:pPr>
+        <w:ind w:firstLine="0"/>
+        <w:jc w:val="center"/>
+      </w:pPr>
+      <w:r>
+        <w:t>Рис.4.</w:t>
+      </w:r>
+      <w:r>
+        <w:t>3</w:t>
+      </w:r>
+      <w:r>
+        <w:t xml:space="preserve"> </w:t>
+      </w:r>
+      <w:r>
+        <w:t>Сообщение о ситуации с ограничениями</w:t>
+      </w:r>
+      <w:r>
+        <w:t xml:space="preserve"> в окне системы.</w:t>
+      </w:r>
+    </w:p>
+    <w:p>
+      <w:pPr>
+        <w:ind w:firstLine="0"/>
+      </w:pPr>
+      <w:r>
+        <w:t xml:space="preserve">Сообщение выдает количество людей, подошедших под условия задачи из трех </w:t>
+      </w:r>
+      <w:r>
+        <w:t xml:space="preserve">анализируемых </w:t>
+      </w:r>
+      <w:r>
+        <w:t>параметров.</w:t>
+      </w:r>
+      <w:r>
+        <w:t xml:space="preserve"> Также предусмотрены варианты сообщений, где нет подходящих под условия людей, и где подходит ровно один.</w:t>
+      </w:r>
+    </w:p>
+    <w:p>
+      <w:pPr>
+        <w:ind w:firstLine="0"/>
+      </w:pPr>
+      <w:r>
+        <w:t>Изначально эксперименты на малой выборке проверялись вручную. Результаты со стопроцентной точностью отрабатывают введенные ограничения из онтологии.</w:t>
+      </w:r>
+    </w:p>
+    <w:p>
+      <w:pPr>
+        <w:ind w:firstLine="0"/>
+      </w:pPr>
+    </w:p>
+    <w:p>
+      <w:pPr>
+        <w:pStyle w:val="1"/>
+        <w:rPr>
+          <w:rFonts w:eastAsia="Times New Roman"/>
+          <w:lang w:eastAsia="ru-RU"/>
+        </w:rPr>
+      </w:pPr>
+      <w:r>
+        <w:rPr>
+          <w:rFonts w:eastAsia="Times New Roman"/>
+          <w:lang w:eastAsia="ru-RU"/>
+        </w:rPr>
+        <w:t>5) Заключение</w:t>
+      </w:r>
+    </w:p>
+    <w:p>
+      <w:r>
+        <w:t xml:space="preserve">Дополнительная формализация параметров задачи позволила управлять онтологией. Ограничения онтологии </w:t>
       </w:r>
       <w:proofErr w:type="spellStart"/>
       <w:proofErr w:type="gramStart"/>
@@ -2046,229 +2102,56 @@
       <w:proofErr w:type="spellEnd"/>
       <w:proofErr w:type="gramEnd"/>
       <w:r>
-        <w:t xml:space="preserve"> (рис.4.2)</w:t>
-      </w:r>
-      <w:r>
-        <w:t>.</w:t>
+        <w:t xml:space="preserve"> через связи и кардинальности сузили набор для распределения.</w:t>
       </w:r>
       <w:r>
         <w:t xml:space="preserve"> </w:t>
       </w:r>
-    </w:p>
-    <w:p>
-      <w:pPr>
-        <w:ind w:firstLine="0"/>
-      </w:pPr>
-      <w:r>
-        <w:rPr>
-          <w:noProof/>
-          <w:lang w:eastAsia="ru-RU" w:bidi="ar-SA"/>
-        </w:rPr>
-        <w:drawing>
-          <wp:inline distT="0" distB="0" distL="0" distR="0" wp14:anchorId="32417044" wp14:editId="62F0508D">
-            <wp:extent cx="5940425" cy="2093595"/>
-            <wp:effectExtent l="0" t="0" r="3175" b="1905"/>
-            <wp:docPr id="3" name="Рисунок 3"/>
-            <wp:cNvGraphicFramePr>
-              <a:graphicFrameLocks xmlns:a="http://schemas.openxmlformats.org/drawingml/2006/main" noChangeAspect="1"/>
-            </wp:cNvGraphicFramePr>
-            <a:graphic xmlns:a="http://schemas.openxmlformats.org/drawingml/2006/main">
-              <a:graphicData uri="http://schemas.openxmlformats.org/drawingml/2006/picture">
-                <pic:pic xmlns:pic="http://schemas.openxmlformats.org/drawingml/2006/picture">
-                  <pic:nvPicPr>
-                    <pic:cNvPr id="1" name=""/>
-                    <pic:cNvPicPr/>
-                  </pic:nvPicPr>
-                  <pic:blipFill>
-                    <a:blip r:embed="rId17"/>
-                    <a:stretch>
-                      <a:fillRect/>
-                    </a:stretch>
-                  </pic:blipFill>
-                  <pic:spPr>
-                    <a:xfrm>
-                      <a:off x="0" y="0"/>
-                      <a:ext cx="5940425" cy="2093595"/>
-                    </a:xfrm>
-                    <a:prstGeom prst="rect">
-                      <a:avLst/>
-                    </a:prstGeom>
-                  </pic:spPr>
-                </pic:pic>
-              </a:graphicData>
-            </a:graphic>
-          </wp:inline>
-        </w:drawing>
-      </w:r>
-    </w:p>
-    <w:p>
-      <w:pPr>
-        <w:ind w:firstLine="0"/>
-        <w:jc w:val="center"/>
-      </w:pPr>
-      <w:r>
-        <w:t>Рис.4.2.а Результат распределения новой задачи в окне системы.</w:t>
-      </w:r>
-    </w:p>
-    <w:p>
-      <w:pPr>
-        <w:ind w:firstLine="0"/>
-      </w:pPr>
-      <w:r>
-        <w:rPr>
-          <w:noProof/>
-          <w:lang w:eastAsia="ru-RU" w:bidi="ar-SA"/>
-        </w:rPr>
-        <w:drawing>
-          <wp:inline distT="0" distB="0" distL="0" distR="0" wp14:anchorId="75C96A16" wp14:editId="2B5D54CD">
-            <wp:extent cx="5940425" cy="2944495"/>
-            <wp:effectExtent l="0" t="0" r="3175" b="8255"/>
-            <wp:docPr id="2" name="Рисунок 2"/>
-            <wp:cNvGraphicFramePr>
-              <a:graphicFrameLocks xmlns:a="http://schemas.openxmlformats.org/drawingml/2006/main" noChangeAspect="1"/>
-            </wp:cNvGraphicFramePr>
-            <a:graphic xmlns:a="http://schemas.openxmlformats.org/drawingml/2006/main">
-              <a:graphicData uri="http://schemas.openxmlformats.org/drawingml/2006/picture">
-                <pic:pic xmlns:pic="http://schemas.openxmlformats.org/drawingml/2006/picture">
-                  <pic:nvPicPr>
-                    <pic:cNvPr id="1" name=""/>
-                    <pic:cNvPicPr/>
-                  </pic:nvPicPr>
-                  <pic:blipFill>
-                    <a:blip r:embed="rId18"/>
-                    <a:stretch>
-                      <a:fillRect/>
-                    </a:stretch>
-                  </pic:blipFill>
-                  <pic:spPr>
-                    <a:xfrm>
-                      <a:off x="0" y="0"/>
-                      <a:ext cx="5940425" cy="2944495"/>
-                    </a:xfrm>
-                    <a:prstGeom prst="rect">
-                      <a:avLst/>
-                    </a:prstGeom>
-                  </pic:spPr>
-                </pic:pic>
-              </a:graphicData>
-            </a:graphic>
-          </wp:inline>
-        </w:drawing>
-      </w:r>
-    </w:p>
-    <w:p>
-      <w:pPr>
-        <w:ind w:firstLine="0"/>
-        <w:jc w:val="center"/>
-      </w:pPr>
-      <w:r>
-        <w:t>Рис</w:t>
-      </w:r>
-      <w:r>
-        <w:t>.4.2б</w:t>
-      </w:r>
-      <w:r>
-        <w:t xml:space="preserve">. Окно </w:t>
-      </w:r>
-      <w:r>
-        <w:t>консоли, отрабатывающее распределение</w:t>
+      <w:r>
+        <w:t>Реализованные функции включают в себя простой старт и удобный интерфейс, визуализацию онтологии IT-задач в виде таблицы, отмеченных в аналогах.</w:t>
+      </w:r>
+    </w:p>
+    <w:p>
+      <w:r>
+        <w:t xml:space="preserve">Выбранная среда разработки </w:t>
+      </w:r>
+      <w:r>
+        <w:rPr>
+          <w:lang w:val="en-US"/>
+        </w:rPr>
+        <w:t>python</w:t>
       </w:r>
       <w:r>
         <w:t xml:space="preserve"> </w:t>
       </w:r>
       <w:r>
-        <w:t xml:space="preserve">новой </w:t>
-      </w:r>
-      <w:r>
-        <w:t>задач</w:t>
-      </w:r>
-      <w:r>
-        <w:t>и.</w:t>
-      </w:r>
-    </w:p>
-    <w:p>
-      <w:pPr>
-        <w:ind w:firstLine="0"/>
-      </w:pPr>
-    </w:p>
-    <w:p>
-      <w:pPr>
-        <w:pStyle w:val="1"/>
-        <w:rPr>
-          <w:rFonts w:eastAsia="Times New Roman"/>
-          <w:lang w:eastAsia="ru-RU"/>
-        </w:rPr>
-      </w:pPr>
-      <w:r>
-        <w:rPr>
-          <w:rFonts w:eastAsia="Times New Roman"/>
-          <w:lang w:eastAsia="ru-RU"/>
-        </w:rPr>
-        <w:t>5) Заключение</w:t>
-      </w:r>
-    </w:p>
-    <w:p>
-      <w:r>
-        <w:t xml:space="preserve">Дополнительная формализация параметров задачи позволила управлять онтологией. Ограничения онтологии </w:t>
-      </w:r>
-      <w:proofErr w:type="spellStart"/>
-      <w:proofErr w:type="gramStart"/>
-      <w:r>
-        <w:t>ПрО</w:t>
-      </w:r>
-      <w:proofErr w:type="spellEnd"/>
-      <w:proofErr w:type="gramEnd"/>
-      <w:r>
-        <w:t xml:space="preserve"> через связи и кардинальности сузили набор для распределения.</w:t>
+        <w:rPr>
+          <w:lang w:val="en-US"/>
+        </w:rPr>
+        <w:t>IDLE</w:t>
       </w:r>
       <w:r>
         <w:t xml:space="preserve"> </w:t>
       </w:r>
       <w:r>
-        <w:t>Реализованные функции включают в себя простой старт и удобный интерфейс, визуализацию онтологии IT-задач в виде таблицы, отмеченных в аналогах.</w:t>
+        <w:t xml:space="preserve">и множество поддерживаемых библиотек, ориентированных на интеллектуальный анализ, помогли реализовать </w:t>
+      </w:r>
+      <w:r>
+        <w:rPr>
+          <w:lang w:val="en-US"/>
+        </w:rPr>
+        <w:t>desktop</w:t>
+      </w:r>
+      <w:r>
+        <w:t>-</w:t>
+      </w:r>
+      <w:r>
+        <w:t>приложение распределения задачи по группам исполнителей.</w:t>
       </w:r>
     </w:p>
     <w:p>
       <w:r>
         <w:lastRenderedPageBreak/>
-        <w:t xml:space="preserve">Выбранная среда разработки </w:t>
-      </w:r>
-      <w:r>
-        <w:rPr>
-          <w:lang w:val="en-US"/>
-        </w:rPr>
-        <w:t>python</w:t>
-      </w:r>
-      <w:r>
-        <w:t xml:space="preserve"> </w:t>
-      </w:r>
-      <w:r>
-        <w:rPr>
-          <w:lang w:val="en-US"/>
-        </w:rPr>
-        <w:t>IDLE</w:t>
-      </w:r>
-      <w:r>
-        <w:t xml:space="preserve"> </w:t>
-      </w:r>
-      <w:r>
-        <w:t xml:space="preserve">и множество поддерживаемых библиотек, ориентированных на интеллектуальный анализ, помогли реализовать </w:t>
-      </w:r>
-      <w:r>
-        <w:rPr>
-          <w:lang w:val="en-US"/>
-        </w:rPr>
-        <w:t>desktop</w:t>
-      </w:r>
-      <w:r>
-        <w:t>-</w:t>
-      </w:r>
-      <w:r>
-        <w:t>приложение распределения задачи по группам исполнителей.</w:t>
-      </w:r>
-    </w:p>
-    <w:p>
-      <w:r>
         <w:t xml:space="preserve">Для анализа качества работы распределения достаточно использовать дедукцию, а именно построить небольшую часть системы в онтологии, как это было сделано из ресурсов </w:t>
       </w:r>
       <w:proofErr w:type="spellStart"/>
@@ -2330,7 +2213,7 @@
 
 <file path=word/comments.xml><?xml version="1.0" encoding="utf-8"?>
 <w:comments xmlns:wpc="http://schemas.microsoft.com/office/word/2010/wordprocessingCanvas" xmlns:mc="http://schemas.openxmlformats.org/markup-compatibility/2006" xmlns:o="urn:schemas-microsoft-com:office:office" xmlns:r="http://schemas.openxmlformats.org/officeDocument/2006/relationships" xmlns:m="http://schemas.openxmlformats.org/officeDocument/2006/math" xmlns:v="urn:schemas-microsoft-com:vml" xmlns:wp14="http://schemas.microsoft.com/office/word/2010/wordprocessingDrawing" xmlns:wp="http://schemas.openxmlformats.org/drawingml/2006/wordprocessingDrawing" xmlns:w10="urn:schemas-microsoft-com:office:word" xmlns:w="http://schemas.openxmlformats.org/wordprocessingml/2006/main" xmlns:w14="http://schemas.microsoft.com/office/word/2010/wordml" xmlns:w15="http://schemas.microsoft.com/office/word/2012/wordml" xmlns:wpg="http://schemas.microsoft.com/office/word/2010/wordprocessingGroup" xmlns:wpi="http://schemas.microsoft.com/office/word/2010/wordprocessingInk" xmlns:wne="http://schemas.microsoft.com/office/word/2006/wordml" xmlns:wps="http://schemas.microsoft.com/office/word/2010/wordprocessingShape" mc:Ignorable="w14 w15 wp14">
-  <w:comment w:id="0" w:author="newLenovo" w:date="2020-03-14T11:15:00Z" w:initials="n">
+  <w:comment w:id="1" w:author="newLenovo" w:date="2020-03-14T11:15:00Z" w:initials="n">
     <w:p>
       <w:pPr>
         <w:pStyle w:val="a9"/>
@@ -4030,7 +3913,7 @@
 </file>
 
 <file path=customXml/itemProps1.xml><?xml version="1.0" encoding="utf-8"?>
-<ds:datastoreItem xmlns:ds="http://schemas.openxmlformats.org/officeDocument/2006/customXml" ds:itemID="{17502C7F-3A47-490D-A999-020268191BD2}">
+<ds:datastoreItem xmlns:ds="http://schemas.openxmlformats.org/officeDocument/2006/customXml" ds:itemID="{A15B0458-3058-4D38-9613-F4623EEFCC39}">
   <ds:schemaRefs>
     <ds:schemaRef ds:uri="http://schemas.openxmlformats.org/officeDocument/2006/bibliography"/>
   </ds:schemaRefs>

</xml_diff>